<commit_message>
User Handbuch 2 hinzugefügt
</commit_message>
<xml_diff>
--- a/Release 4/4 4/User Handbuch.docx
+++ b/Release 4/4 4/User Handbuch.docx
@@ -199,6 +199,18 @@
       </w:pPr>
       <w:r>
         <w:t>Transliterieren</w:t>
+      </w:r>
+    </w:p>
+    <w:p>
+      <w:pPr>
+        <w:pStyle w:val="Listenabsatz"/>
+        <w:numPr>
+          <w:ilvl w:val="0"/>
+          <w:numId w:val="3"/>
+        </w:numPr>
+      </w:pPr>
+      <w:r>
+        <w:t>Publizieren</w:t>
       </w:r>
     </w:p>
     <w:p>
@@ -580,16 +592,6 @@
           <w:b/>
         </w:rPr>
       </w:pPr>
-    </w:p>
-    <w:p>
-      <w:pPr>
-        <w:tabs>
-          <w:tab w:val="left" w:pos="3862"/>
-        </w:tabs>
-        <w:rPr>
-          <w:b/>
-        </w:rPr>
-      </w:pPr>
       <w:r>
         <w:rPr>
           <w:b/>
@@ -1952,15 +1954,261 @@
     <w:p/>
     <w:p/>
     <w:p/>
-    <w:p>
+    <w:p/>
+    <w:p/>
+    <w:p/>
+    <w:p/>
+    <w:p/>
+    <w:p/>
+    <w:p/>
+    <w:p/>
+    <w:p/>
+    <w:p/>
+    <w:p/>
+    <w:p>
+      <w:pPr>
+        <w:rPr>
+          <w:b/>
+        </w:rPr>
+      </w:pPr>
+      <w:r>
+        <w:rPr>
+          <w:b/>
+          <w:sz w:val="28"/>
+        </w:rPr>
+        <w:t>6. Publizieren</w:t>
+      </w:r>
+    </w:p>
+    <w:p/>
+    <w:p>
+      <w:pPr>
+        <w:pStyle w:val="Listenabsatz"/>
+        <w:numPr>
+          <w:ilvl w:val="0"/>
+          <w:numId w:val="19"/>
+        </w:numPr>
+      </w:pPr>
+      <w:r>
+        <w:t>das Publicate Plug-In ist nur für angemeldete Nutzer verfügbar</w:t>
+      </w:r>
+    </w:p>
+    <w:p>
+      <w:pPr>
+        <w:pStyle w:val="Listenabsatz"/>
+        <w:numPr>
+          <w:ilvl w:val="0"/>
+          <w:numId w:val="19"/>
+        </w:numPr>
+      </w:pPr>
+      <w:r>
+        <w:t>eine Instanz auswählen</w:t>
+      </w:r>
+    </w:p>
+    <w:p>
+      <w:pPr>
+        <w:pStyle w:val="Listenabsatz"/>
+        <w:numPr>
+          <w:ilvl w:val="0"/>
+          <w:numId w:val="19"/>
+        </w:numPr>
+      </w:pPr>
+      <w:r>
+        <w:t>Publishdata Tab, ähnlich dem Personenview Tab, anklicken</w:t>
+      </w:r>
+    </w:p>
+    <w:p>
+      <w:pPr>
+        <w:pStyle w:val="Listenabsatz"/>
+      </w:pPr>
+      <w:r>
+        <w:sym w:font="Wingdings" w:char="F0E0"/>
+      </w:r>
+      <w:r>
+        <w:t xml:space="preserve"> Beschreibung des Plug-Ins inklusive Link zur Konfiguration</w:t>
+      </w:r>
+    </w:p>
+    <w:p>
+      <w:pPr>
+        <w:pStyle w:val="Listenabsatz"/>
+        <w:numPr>
+          <w:ilvl w:val="0"/>
+          <w:numId w:val="21"/>
+        </w:numPr>
+      </w:pPr>
+      <w:r>
+        <w:t>um eine Instanz nach den gewählten Einstellungen zu publizieren, auf den „Publish“ Button im Publicate Modul klicken</w:t>
+      </w:r>
+    </w:p>
+    <w:p>
+      <w:pPr>
+        <w:pStyle w:val="Listenabsatz"/>
+        <w:numPr>
+          <w:ilvl w:val="0"/>
+          <w:numId w:val="21"/>
+        </w:numPr>
+      </w:pPr>
+      <w:r>
+        <w:t>es erscheint eine Aktivitätsanzeige und nach Beendigung des Exportierens eine kurze Statistik</w:t>
+      </w:r>
+    </w:p>
+    <w:p>
+      <w:pPr>
+        <w:pStyle w:val="Listenabsatz"/>
+        <w:numPr>
+          <w:ilvl w:val="0"/>
+          <w:numId w:val="21"/>
+        </w:numPr>
+      </w:pPr>
+      <w:r>
+        <w:t>aktuell dauert das exportieren ca. 5 Minuten</w:t>
+      </w:r>
+    </w:p>
+    <w:p/>
+    <w:p>
+      <w:r>
+        <w:rPr>
+          <w:noProof/>
+        </w:rPr>
+        <w:drawing>
+          <wp:anchor distT="0" distB="0" distL="114300" distR="114300" simplePos="0" relativeHeight="251666432" behindDoc="0" locked="0" layoutInCell="1" allowOverlap="1" wp14:anchorId="09F0E3E8" wp14:editId="3AD66CE3">
+            <wp:simplePos x="0" y="0"/>
+            <wp:positionH relativeFrom="column">
+              <wp:posOffset>0</wp:posOffset>
+            </wp:positionH>
+            <wp:positionV relativeFrom="paragraph">
+              <wp:posOffset>111760</wp:posOffset>
+            </wp:positionV>
+            <wp:extent cx="5756910" cy="1780540"/>
+            <wp:effectExtent l="228600" t="228600" r="313690" b="302260"/>
+            <wp:wrapNone/>
+            <wp:docPr id="8" name="Bild 8"/>
+            <wp:cNvGraphicFramePr>
+              <a:graphicFrameLocks xmlns:a="http://schemas.openxmlformats.org/drawingml/2006/main" noChangeAspect="1"/>
+            </wp:cNvGraphicFramePr>
+            <a:graphic xmlns:a="http://schemas.openxmlformats.org/drawingml/2006/main">
+              <a:graphicData uri="http://schemas.openxmlformats.org/drawingml/2006/picture">
+                <pic:pic xmlns:pic="http://schemas.openxmlformats.org/drawingml/2006/picture">
+                  <pic:nvPicPr>
+                    <pic:cNvPr id="0" name="publicate1.jpg"/>
+                    <pic:cNvPicPr/>
+                  </pic:nvPicPr>
+                  <pic:blipFill>
+                    <a:blip r:embed="rId16">
+                      <a:extLst>
+                        <a:ext uri="{28A0092B-C50C-407E-A947-70E740481C1C}">
+                          <a14:useLocalDpi xmlns:a14="http://schemas.microsoft.com/office/drawing/2010/main" val="0"/>
+                        </a:ext>
+                      </a:extLst>
+                    </a:blip>
+                    <a:stretch>
+                      <a:fillRect/>
+                    </a:stretch>
+                  </pic:blipFill>
+                  <pic:spPr>
+                    <a:xfrm>
+                      <a:off x="0" y="0"/>
+                      <a:ext cx="5756910" cy="1780540"/>
+                    </a:xfrm>
+                    <a:prstGeom prst="rect">
+                      <a:avLst/>
+                    </a:prstGeom>
+                    <a:effectLst>
+                      <a:outerShdw blurRad="317500" dist="50800" dir="2700000" algn="tl" rotWithShape="0">
+                        <a:srgbClr val="000000">
+                          <a:alpha val="50000"/>
+                        </a:srgbClr>
+                      </a:outerShdw>
+                    </a:effectLst>
+                  </pic:spPr>
+                </pic:pic>
+              </a:graphicData>
+            </a:graphic>
+            <wp14:sizeRelH relativeFrom="page">
+              <wp14:pctWidth>0</wp14:pctWidth>
+            </wp14:sizeRelH>
+            <wp14:sizeRelV relativeFrom="page">
+              <wp14:pctHeight>0</wp14:pctHeight>
+            </wp14:sizeRelV>
+          </wp:anchor>
+        </w:drawing>
+      </w:r>
+    </w:p>
+    <w:p/>
+    <w:p/>
+    <w:p/>
+    <w:p/>
+    <w:p/>
+    <w:p/>
+    <w:p/>
+    <w:p/>
+    <w:p/>
+    <w:p/>
+    <w:p/>
+    <w:p/>
+    <w:p>
+      <w:pPr>
+        <w:rPr>
+          <w:color w:val="FF0000"/>
+        </w:rPr>
+      </w:pPr>
+      <w:r>
+        <w:rPr>
+          <w:color w:val="0000FF"/>
+        </w:rPr>
+        <w:t>Publish Button</w:t>
+      </w:r>
+      <w:r>
+        <w:tab/>
+      </w:r>
+      <w:r>
+        <w:tab/>
+      </w:r>
+      <w:r>
+        <w:tab/>
+      </w:r>
+      <w:r>
+        <w:tab/>
+      </w:r>
+      <w:r>
+        <w:tab/>
+      </w:r>
+      <w:r>
+        <w:tab/>
+      </w:r>
+      <w:r>
+        <w:tab/>
+      </w:r>
+      <w:r>
+        <w:tab/>
+      </w:r>
+      <w:r>
+        <w:rPr>
+          <w:color w:val="FF0000"/>
+        </w:rPr>
+        <w:t>Publishdata Tab</w:t>
+      </w:r>
+    </w:p>
+    <w:p>
+      <w:pPr>
+        <w:rPr>
+          <w:color w:val="FF0000"/>
+        </w:rPr>
+      </w:pPr>
+    </w:p>
+    <w:p>
+      <w:pPr>
+        <w:rPr>
+          <w:color w:val="FF0000"/>
+        </w:rPr>
+      </w:pPr>
       <w:bookmarkStart w:id="0" w:name="_GoBack"/>
       <w:bookmarkEnd w:id="0"/>
     </w:p>
     <w:sectPr>
-      <w:headerReference w:type="even" r:id="rId16"/>
-      <w:headerReference w:type="default" r:id="rId17"/>
-      <w:footerReference w:type="even" r:id="rId18"/>
-      <w:footerReference w:type="default" r:id="rId19"/>
+      <w:headerReference w:type="even" r:id="rId17"/>
+      <w:headerReference w:type="default" r:id="rId18"/>
+      <w:footerReference w:type="even" r:id="rId19"/>
+      <w:footerReference w:type="default" r:id="rId20"/>
       <w:pgSz w:w="11900" w:h="16840"/>
       <w:pgMar w:top="1417" w:right="1417" w:bottom="1134" w:left="1417" w:header="708" w:footer="708" w:gutter="0"/>
       <w:cols w:space="708"/>
@@ -3098,6 +3346,119 @@
     </w:lvl>
   </w:abstractNum>
   <w:abstractNum w:abstractNumId="8">
+    <w:nsid w:val="57C85774"/>
+    <w:multiLevelType w:val="hybridMultilevel"/>
+    <w:tmpl w:val="91F02BB2"/>
+    <w:lvl w:ilvl="0" w:tplc="04070001">
+      <w:start w:val="1"/>
+      <w:numFmt w:val="bullet"/>
+      <w:lvlText w:val=""/>
+      <w:lvlJc w:val="left"/>
+      <w:pPr>
+        <w:ind w:left="720" w:hanging="360"/>
+      </w:pPr>
+      <w:rPr>
+        <w:rFonts w:ascii="Symbol" w:hAnsi="Symbol" w:hint="default"/>
+      </w:rPr>
+    </w:lvl>
+    <w:lvl w:ilvl="1" w:tplc="04070003" w:tentative="1">
+      <w:start w:val="1"/>
+      <w:numFmt w:val="bullet"/>
+      <w:lvlText w:val="o"/>
+      <w:lvlJc w:val="left"/>
+      <w:pPr>
+        <w:ind w:left="1440" w:hanging="360"/>
+      </w:pPr>
+      <w:rPr>
+        <w:rFonts w:ascii="Courier New" w:hAnsi="Courier New" w:hint="default"/>
+      </w:rPr>
+    </w:lvl>
+    <w:lvl w:ilvl="2" w:tplc="04070005" w:tentative="1">
+      <w:start w:val="1"/>
+      <w:numFmt w:val="bullet"/>
+      <w:lvlText w:val=""/>
+      <w:lvlJc w:val="left"/>
+      <w:pPr>
+        <w:ind w:left="2160" w:hanging="360"/>
+      </w:pPr>
+      <w:rPr>
+        <w:rFonts w:ascii="Wingdings" w:hAnsi="Wingdings" w:hint="default"/>
+      </w:rPr>
+    </w:lvl>
+    <w:lvl w:ilvl="3" w:tplc="04070001" w:tentative="1">
+      <w:start w:val="1"/>
+      <w:numFmt w:val="bullet"/>
+      <w:lvlText w:val=""/>
+      <w:lvlJc w:val="left"/>
+      <w:pPr>
+        <w:ind w:left="2880" w:hanging="360"/>
+      </w:pPr>
+      <w:rPr>
+        <w:rFonts w:ascii="Symbol" w:hAnsi="Symbol" w:hint="default"/>
+      </w:rPr>
+    </w:lvl>
+    <w:lvl w:ilvl="4" w:tplc="04070003" w:tentative="1">
+      <w:start w:val="1"/>
+      <w:numFmt w:val="bullet"/>
+      <w:lvlText w:val="o"/>
+      <w:lvlJc w:val="left"/>
+      <w:pPr>
+        <w:ind w:left="3600" w:hanging="360"/>
+      </w:pPr>
+      <w:rPr>
+        <w:rFonts w:ascii="Courier New" w:hAnsi="Courier New" w:hint="default"/>
+      </w:rPr>
+    </w:lvl>
+    <w:lvl w:ilvl="5" w:tplc="04070005" w:tentative="1">
+      <w:start w:val="1"/>
+      <w:numFmt w:val="bullet"/>
+      <w:lvlText w:val=""/>
+      <w:lvlJc w:val="left"/>
+      <w:pPr>
+        <w:ind w:left="4320" w:hanging="360"/>
+      </w:pPr>
+      <w:rPr>
+        <w:rFonts w:ascii="Wingdings" w:hAnsi="Wingdings" w:hint="default"/>
+      </w:rPr>
+    </w:lvl>
+    <w:lvl w:ilvl="6" w:tplc="04070001" w:tentative="1">
+      <w:start w:val="1"/>
+      <w:numFmt w:val="bullet"/>
+      <w:lvlText w:val=""/>
+      <w:lvlJc w:val="left"/>
+      <w:pPr>
+        <w:ind w:left="5040" w:hanging="360"/>
+      </w:pPr>
+      <w:rPr>
+        <w:rFonts w:ascii="Symbol" w:hAnsi="Symbol" w:hint="default"/>
+      </w:rPr>
+    </w:lvl>
+    <w:lvl w:ilvl="7" w:tplc="04070003" w:tentative="1">
+      <w:start w:val="1"/>
+      <w:numFmt w:val="bullet"/>
+      <w:lvlText w:val="o"/>
+      <w:lvlJc w:val="left"/>
+      <w:pPr>
+        <w:ind w:left="5760" w:hanging="360"/>
+      </w:pPr>
+      <w:rPr>
+        <w:rFonts w:ascii="Courier New" w:hAnsi="Courier New" w:hint="default"/>
+      </w:rPr>
+    </w:lvl>
+    <w:lvl w:ilvl="8" w:tplc="04070005" w:tentative="1">
+      <w:start w:val="1"/>
+      <w:numFmt w:val="bullet"/>
+      <w:lvlText w:val=""/>
+      <w:lvlJc w:val="left"/>
+      <w:pPr>
+        <w:ind w:left="6480" w:hanging="360"/>
+      </w:pPr>
+      <w:rPr>
+        <w:rFonts w:ascii="Wingdings" w:hAnsi="Wingdings" w:hint="default"/>
+      </w:rPr>
+    </w:lvl>
+  </w:abstractNum>
+  <w:abstractNum w:abstractNumId="9">
     <w:nsid w:val="5E5D52E3"/>
     <w:multiLevelType w:val="hybridMultilevel"/>
     <w:tmpl w:val="1526C262"/>
@@ -3210,7 +3571,7 @@
       </w:rPr>
     </w:lvl>
   </w:abstractNum>
-  <w:abstractNum w:abstractNumId="9">
+  <w:abstractNum w:abstractNumId="10">
     <w:nsid w:val="5EB92A0A"/>
     <w:multiLevelType w:val="hybridMultilevel"/>
     <w:tmpl w:val="060411CC"/>
@@ -3323,7 +3684,120 @@
       </w:rPr>
     </w:lvl>
   </w:abstractNum>
-  <w:abstractNum w:abstractNumId="10">
+  <w:abstractNum w:abstractNumId="11">
+    <w:nsid w:val="63ED34F1"/>
+    <w:multiLevelType w:val="hybridMultilevel"/>
+    <w:tmpl w:val="8B0834CC"/>
+    <w:lvl w:ilvl="0" w:tplc="04070001">
+      <w:start w:val="1"/>
+      <w:numFmt w:val="bullet"/>
+      <w:lvlText w:val=""/>
+      <w:lvlJc w:val="left"/>
+      <w:pPr>
+        <w:ind w:left="720" w:hanging="360"/>
+      </w:pPr>
+      <w:rPr>
+        <w:rFonts w:ascii="Symbol" w:hAnsi="Symbol" w:hint="default"/>
+      </w:rPr>
+    </w:lvl>
+    <w:lvl w:ilvl="1" w:tplc="04070003" w:tentative="1">
+      <w:start w:val="1"/>
+      <w:numFmt w:val="bullet"/>
+      <w:lvlText w:val="o"/>
+      <w:lvlJc w:val="left"/>
+      <w:pPr>
+        <w:ind w:left="1440" w:hanging="360"/>
+      </w:pPr>
+      <w:rPr>
+        <w:rFonts w:ascii="Courier New" w:hAnsi="Courier New" w:hint="default"/>
+      </w:rPr>
+    </w:lvl>
+    <w:lvl w:ilvl="2" w:tplc="04070005" w:tentative="1">
+      <w:start w:val="1"/>
+      <w:numFmt w:val="bullet"/>
+      <w:lvlText w:val=""/>
+      <w:lvlJc w:val="left"/>
+      <w:pPr>
+        <w:ind w:left="2160" w:hanging="360"/>
+      </w:pPr>
+      <w:rPr>
+        <w:rFonts w:ascii="Wingdings" w:hAnsi="Wingdings" w:hint="default"/>
+      </w:rPr>
+    </w:lvl>
+    <w:lvl w:ilvl="3" w:tplc="04070001" w:tentative="1">
+      <w:start w:val="1"/>
+      <w:numFmt w:val="bullet"/>
+      <w:lvlText w:val=""/>
+      <w:lvlJc w:val="left"/>
+      <w:pPr>
+        <w:ind w:left="2880" w:hanging="360"/>
+      </w:pPr>
+      <w:rPr>
+        <w:rFonts w:ascii="Symbol" w:hAnsi="Symbol" w:hint="default"/>
+      </w:rPr>
+    </w:lvl>
+    <w:lvl w:ilvl="4" w:tplc="04070003" w:tentative="1">
+      <w:start w:val="1"/>
+      <w:numFmt w:val="bullet"/>
+      <w:lvlText w:val="o"/>
+      <w:lvlJc w:val="left"/>
+      <w:pPr>
+        <w:ind w:left="3600" w:hanging="360"/>
+      </w:pPr>
+      <w:rPr>
+        <w:rFonts w:ascii="Courier New" w:hAnsi="Courier New" w:hint="default"/>
+      </w:rPr>
+    </w:lvl>
+    <w:lvl w:ilvl="5" w:tplc="04070005" w:tentative="1">
+      <w:start w:val="1"/>
+      <w:numFmt w:val="bullet"/>
+      <w:lvlText w:val=""/>
+      <w:lvlJc w:val="left"/>
+      <w:pPr>
+        <w:ind w:left="4320" w:hanging="360"/>
+      </w:pPr>
+      <w:rPr>
+        <w:rFonts w:ascii="Wingdings" w:hAnsi="Wingdings" w:hint="default"/>
+      </w:rPr>
+    </w:lvl>
+    <w:lvl w:ilvl="6" w:tplc="04070001" w:tentative="1">
+      <w:start w:val="1"/>
+      <w:numFmt w:val="bullet"/>
+      <w:lvlText w:val=""/>
+      <w:lvlJc w:val="left"/>
+      <w:pPr>
+        <w:ind w:left="5040" w:hanging="360"/>
+      </w:pPr>
+      <w:rPr>
+        <w:rFonts w:ascii="Symbol" w:hAnsi="Symbol" w:hint="default"/>
+      </w:rPr>
+    </w:lvl>
+    <w:lvl w:ilvl="7" w:tplc="04070003" w:tentative="1">
+      <w:start w:val="1"/>
+      <w:numFmt w:val="bullet"/>
+      <w:lvlText w:val="o"/>
+      <w:lvlJc w:val="left"/>
+      <w:pPr>
+        <w:ind w:left="5760" w:hanging="360"/>
+      </w:pPr>
+      <w:rPr>
+        <w:rFonts w:ascii="Courier New" w:hAnsi="Courier New" w:hint="default"/>
+      </w:rPr>
+    </w:lvl>
+    <w:lvl w:ilvl="8" w:tplc="04070005" w:tentative="1">
+      <w:start w:val="1"/>
+      <w:numFmt w:val="bullet"/>
+      <w:lvlText w:val=""/>
+      <w:lvlJc w:val="left"/>
+      <w:pPr>
+        <w:ind w:left="6480" w:hanging="360"/>
+      </w:pPr>
+      <w:rPr>
+        <w:rFonts w:ascii="Wingdings" w:hAnsi="Wingdings" w:hint="default"/>
+      </w:rPr>
+    </w:lvl>
+  </w:abstractNum>
+  <w:abstractNum w:abstractNumId="12">
     <w:nsid w:val="642118E9"/>
     <w:multiLevelType w:val="hybridMultilevel"/>
     <w:tmpl w:val="AD8C6F7E"/>
@@ -3436,7 +3910,7 @@
       </w:rPr>
     </w:lvl>
   </w:abstractNum>
-  <w:abstractNum w:abstractNumId="11">
+  <w:abstractNum w:abstractNumId="13">
     <w:nsid w:val="64AD19A4"/>
     <w:multiLevelType w:val="hybridMultilevel"/>
     <w:tmpl w:val="B0A09166"/>
@@ -3522,7 +3996,7 @@
       </w:pPr>
     </w:lvl>
   </w:abstractNum>
-  <w:abstractNum w:abstractNumId="12">
+  <w:abstractNum w:abstractNumId="14">
     <w:nsid w:val="6CEC6414"/>
     <w:multiLevelType w:val="hybridMultilevel"/>
     <w:tmpl w:val="47FAB710"/>
@@ -3635,7 +4109,7 @@
       </w:rPr>
     </w:lvl>
   </w:abstractNum>
-  <w:abstractNum w:abstractNumId="13">
+  <w:abstractNum w:abstractNumId="15">
     <w:nsid w:val="73E44125"/>
     <w:multiLevelType w:val="hybridMultilevel"/>
     <w:tmpl w:val="F890419A"/>
@@ -3748,7 +4222,7 @@
       </w:rPr>
     </w:lvl>
   </w:abstractNum>
-  <w:abstractNum w:abstractNumId="14">
+  <w:abstractNum w:abstractNumId="16">
     <w:nsid w:val="759F2150"/>
     <w:multiLevelType w:val="hybridMultilevel"/>
     <w:tmpl w:val="7FF682F6"/>
@@ -3834,7 +4308,7 @@
       </w:pPr>
     </w:lvl>
   </w:abstractNum>
-  <w:abstractNum w:abstractNumId="15">
+  <w:abstractNum w:abstractNumId="17">
     <w:nsid w:val="78425314"/>
     <w:multiLevelType w:val="hybridMultilevel"/>
     <w:tmpl w:val="BE020976"/>
@@ -3947,7 +4421,7 @@
       </w:rPr>
     </w:lvl>
   </w:abstractNum>
-  <w:abstractNum w:abstractNumId="16">
+  <w:abstractNum w:abstractNumId="18">
     <w:nsid w:val="7A2942D6"/>
     <w:multiLevelType w:val="hybridMultilevel"/>
     <w:tmpl w:val="3AF2B60A"/>
@@ -4036,7 +4510,7 @@
       </w:pPr>
     </w:lvl>
   </w:abstractNum>
-  <w:abstractNum w:abstractNumId="17">
+  <w:abstractNum w:abstractNumId="19">
     <w:nsid w:val="7A776E1A"/>
     <w:multiLevelType w:val="hybridMultilevel"/>
     <w:tmpl w:val="32229C52"/>
@@ -4149,20 +4623,133 @@
       </w:rPr>
     </w:lvl>
   </w:abstractNum>
+  <w:abstractNum w:abstractNumId="20">
+    <w:nsid w:val="7F32747D"/>
+    <w:multiLevelType w:val="hybridMultilevel"/>
+    <w:tmpl w:val="83CA4902"/>
+    <w:lvl w:ilvl="0" w:tplc="04070001">
+      <w:start w:val="1"/>
+      <w:numFmt w:val="bullet"/>
+      <w:lvlText w:val=""/>
+      <w:lvlJc w:val="left"/>
+      <w:pPr>
+        <w:ind w:left="1068" w:hanging="360"/>
+      </w:pPr>
+      <w:rPr>
+        <w:rFonts w:ascii="Symbol" w:hAnsi="Symbol" w:hint="default"/>
+      </w:rPr>
+    </w:lvl>
+    <w:lvl w:ilvl="1" w:tplc="04070003" w:tentative="1">
+      <w:start w:val="1"/>
+      <w:numFmt w:val="bullet"/>
+      <w:lvlText w:val="o"/>
+      <w:lvlJc w:val="left"/>
+      <w:pPr>
+        <w:ind w:left="1788" w:hanging="360"/>
+      </w:pPr>
+      <w:rPr>
+        <w:rFonts w:ascii="Courier New" w:hAnsi="Courier New" w:hint="default"/>
+      </w:rPr>
+    </w:lvl>
+    <w:lvl w:ilvl="2" w:tplc="04070005" w:tentative="1">
+      <w:start w:val="1"/>
+      <w:numFmt w:val="bullet"/>
+      <w:lvlText w:val=""/>
+      <w:lvlJc w:val="left"/>
+      <w:pPr>
+        <w:ind w:left="2508" w:hanging="360"/>
+      </w:pPr>
+      <w:rPr>
+        <w:rFonts w:ascii="Wingdings" w:hAnsi="Wingdings" w:hint="default"/>
+      </w:rPr>
+    </w:lvl>
+    <w:lvl w:ilvl="3" w:tplc="04070001" w:tentative="1">
+      <w:start w:val="1"/>
+      <w:numFmt w:val="bullet"/>
+      <w:lvlText w:val=""/>
+      <w:lvlJc w:val="left"/>
+      <w:pPr>
+        <w:ind w:left="3228" w:hanging="360"/>
+      </w:pPr>
+      <w:rPr>
+        <w:rFonts w:ascii="Symbol" w:hAnsi="Symbol" w:hint="default"/>
+      </w:rPr>
+    </w:lvl>
+    <w:lvl w:ilvl="4" w:tplc="04070003" w:tentative="1">
+      <w:start w:val="1"/>
+      <w:numFmt w:val="bullet"/>
+      <w:lvlText w:val="o"/>
+      <w:lvlJc w:val="left"/>
+      <w:pPr>
+        <w:ind w:left="3948" w:hanging="360"/>
+      </w:pPr>
+      <w:rPr>
+        <w:rFonts w:ascii="Courier New" w:hAnsi="Courier New" w:hint="default"/>
+      </w:rPr>
+    </w:lvl>
+    <w:lvl w:ilvl="5" w:tplc="04070005" w:tentative="1">
+      <w:start w:val="1"/>
+      <w:numFmt w:val="bullet"/>
+      <w:lvlText w:val=""/>
+      <w:lvlJc w:val="left"/>
+      <w:pPr>
+        <w:ind w:left="4668" w:hanging="360"/>
+      </w:pPr>
+      <w:rPr>
+        <w:rFonts w:ascii="Wingdings" w:hAnsi="Wingdings" w:hint="default"/>
+      </w:rPr>
+    </w:lvl>
+    <w:lvl w:ilvl="6" w:tplc="04070001" w:tentative="1">
+      <w:start w:val="1"/>
+      <w:numFmt w:val="bullet"/>
+      <w:lvlText w:val=""/>
+      <w:lvlJc w:val="left"/>
+      <w:pPr>
+        <w:ind w:left="5388" w:hanging="360"/>
+      </w:pPr>
+      <w:rPr>
+        <w:rFonts w:ascii="Symbol" w:hAnsi="Symbol" w:hint="default"/>
+      </w:rPr>
+    </w:lvl>
+    <w:lvl w:ilvl="7" w:tplc="04070003" w:tentative="1">
+      <w:start w:val="1"/>
+      <w:numFmt w:val="bullet"/>
+      <w:lvlText w:val="o"/>
+      <w:lvlJc w:val="left"/>
+      <w:pPr>
+        <w:ind w:left="6108" w:hanging="360"/>
+      </w:pPr>
+      <w:rPr>
+        <w:rFonts w:ascii="Courier New" w:hAnsi="Courier New" w:hint="default"/>
+      </w:rPr>
+    </w:lvl>
+    <w:lvl w:ilvl="8" w:tplc="04070005" w:tentative="1">
+      <w:start w:val="1"/>
+      <w:numFmt w:val="bullet"/>
+      <w:lvlText w:val=""/>
+      <w:lvlJc w:val="left"/>
+      <w:pPr>
+        <w:ind w:left="6828" w:hanging="360"/>
+      </w:pPr>
+      <w:rPr>
+        <w:rFonts w:ascii="Wingdings" w:hAnsi="Wingdings" w:hint="default"/>
+      </w:rPr>
+    </w:lvl>
+  </w:abstractNum>
   <w:num w:numId="1">
-    <w:abstractNumId w:val="17"/>
+    <w:abstractNumId w:val="19"/>
   </w:num>
   <w:num w:numId="2">
     <w:abstractNumId w:val="2"/>
   </w:num>
   <w:num w:numId="3">
-    <w:abstractNumId w:val="11"/>
+    <w:abstractNumId w:val="13"/>
   </w:num>
   <w:num w:numId="4">
-    <w:abstractNumId w:val="14"/>
+    <w:abstractNumId w:val="16"/>
   </w:num>
   <w:num w:numId="5">
-    <w:abstractNumId w:val="10"/>
+    <w:abstractNumId w:val="12"/>
   </w:num>
   <w:num w:numId="6">
     <w:abstractNumId w:val="0"/>
@@ -4174,34 +4761,43 @@
     <w:abstractNumId w:val="1"/>
   </w:num>
   <w:num w:numId="9">
-    <w:abstractNumId w:val="15"/>
+    <w:abstractNumId w:val="17"/>
   </w:num>
   <w:num w:numId="10">
-    <w:abstractNumId w:val="16"/>
+    <w:abstractNumId w:val="18"/>
   </w:num>
   <w:num w:numId="11">
     <w:abstractNumId w:val="4"/>
   </w:num>
   <w:num w:numId="12">
-    <w:abstractNumId w:val="13"/>
+    <w:abstractNumId w:val="15"/>
   </w:num>
   <w:num w:numId="13">
     <w:abstractNumId w:val="5"/>
   </w:num>
   <w:num w:numId="14">
-    <w:abstractNumId w:val="8"/>
+    <w:abstractNumId w:val="9"/>
   </w:num>
   <w:num w:numId="15">
-    <w:abstractNumId w:val="9"/>
+    <w:abstractNumId w:val="10"/>
   </w:num>
   <w:num w:numId="16">
     <w:abstractNumId w:val="3"/>
   </w:num>
   <w:num w:numId="17">
-    <w:abstractNumId w:val="12"/>
+    <w:abstractNumId w:val="14"/>
   </w:num>
   <w:num w:numId="18">
     <w:abstractNumId w:val="7"/>
+  </w:num>
+  <w:num w:numId="19">
+    <w:abstractNumId w:val="11"/>
+  </w:num>
+  <w:num w:numId="20">
+    <w:abstractNumId w:val="20"/>
+  </w:num>
+  <w:num w:numId="21">
+    <w:abstractNumId w:val="8"/>
   </w:num>
 </w:numbering>
 </file>
@@ -4894,7 +5490,7 @@
     <w:charset w:val="4E"/>
     <w:family w:val="auto"/>
     <w:pitch w:val="variable"/>
-    <w:sig w:usb0="00000001" w:usb1="08070000" w:usb2="00000010" w:usb3="00000000" w:csb0="00020000" w:csb1="00000000"/>
+    <w:sig w:usb0="E00002FF" w:usb1="6AC7FDFB" w:usb2="00000012" w:usb3="00000000" w:csb0="0002009F" w:csb1="00000000"/>
   </w:font>
   <w:font w:name="Lucida Grande">
     <w:panose1 w:val="020B0600040502020204"/>
@@ -4914,7 +5510,7 @@
     <w:charset w:val="4E"/>
     <w:family w:val="auto"/>
     <w:pitch w:val="variable"/>
-    <w:sig w:usb0="00000001" w:usb1="08070000" w:usb2="00000010" w:usb3="00000000" w:csb0="00020000" w:csb1="00000000"/>
+    <w:sig w:usb0="E00002FF" w:usb1="6AC7FDFB" w:usb2="00000012" w:usb3="00000000" w:csb0="0002009F" w:csb1="00000000"/>
   </w:font>
   <w:font w:name="Calibri">
     <w:panose1 w:val="020F0502020204030204"/>
@@ -4941,6 +5537,7 @@
   </w:compat>
   <w:rsids>
     <w:rsidRoot w:val="00D372E5"/>
+    <w:rsid w:val="00212691"/>
     <w:rsid w:val="008D06D8"/>
     <w:rsid w:val="00D372E5"/>
     <w:rsid w:val="00F96B4A"/>
@@ -5719,7 +6316,7 @@
 </file>
 
 <file path=customXml/itemProps1.xml><?xml version="1.0" encoding="utf-8"?>
-<ds:datastoreItem xmlns:ds="http://schemas.openxmlformats.org/officeDocument/2006/customXml" ds:itemID="{A25E1EEE-D9C3-AE49-81B5-A8F4C885E156}">
+<ds:datastoreItem xmlns:ds="http://schemas.openxmlformats.org/officeDocument/2006/customXml" ds:itemID="{78C0C6C8-A4ED-1044-811B-7539855B4526}">
   <ds:schemaRefs>
     <ds:schemaRef ds:uri="http://schemas.openxmlformats.org/officeDocument/2006/bibliography"/>
   </ds:schemaRefs>

</xml_diff>